<commit_message>
Update Code Review Comments using line numbers.docx
</commit_message>
<xml_diff>
--- a/Code Review Comments using line numbers.docx
+++ b/Code Review Comments using line numbers.docx
@@ -137,6 +137,26 @@
       </w:r>
       <w:r>
         <w:t>.</w:t>
+      </w:r>
+    </w:p>
+    <w:p>
+      <w:pPr>
+        <w:pStyle w:val="ListParagraph"/>
+        <w:numPr>
+          <w:ilvl w:val="0"/>
+          <w:numId w:val="1"/>
+        </w:numPr>
+      </w:pPr>
+      <w:r>
+        <w:t>There is a duplicate code between if and else we can create method which append to the string buffer by passing the tag name and the value.</w:t>
+      </w:r>
+    </w:p>
+    <w:p>
+      <w:pPr>
+        <w:pStyle w:val="ListParagraph"/>
+      </w:pPr>
+      <w:r>
+        <w:t>Also appending the date and the return statement should be called one time.</w:t>
       </w:r>
     </w:p>
     <w:p>

</xml_diff>